<commit_message>
kitaoka-master, analisis y digaramas de procesos 2022-10-05
</commit_message>
<xml_diff>
--- a/documentacion/Arquitectura.docx
+++ b/documentacion/Arquitectura.docx
@@ -273,6 +273,42 @@
     </w:p>
     <w:p>
       <w:pPr>
+        <w:spacing w:after="159"/>
+      </w:pPr>
+    </w:p>
+    <w:p>
+      <w:pPr>
+        <w:spacing w:after="101" w:line="259" w:lineRule="auto"/>
+        <w:ind w:left="-5"/>
+        <w:rPr>
+          <w:b/>
+          <w:sz w:val="24"/>
+          <w:u w:val="single"/>
+        </w:rPr>
+      </w:pPr>
+      <w:r>
+        <w:rPr>
+          <w:b/>
+          <w:sz w:val="24"/>
+        </w:rPr>
+        <w:t>Usabilidad</w:t>
+      </w:r>
+    </w:p>
+    <w:p>
+      <w:pPr>
+        <w:spacing w:after="159"/>
+      </w:pPr>
+      <w:r>
+        <w:t>Deberá de tener un UX de experiencia de usuario amigable e intuitiva para evitar una capacitación compleja de uso del sistema.</w:t>
+      </w:r>
+    </w:p>
+    <w:p>
+      <w:pPr>
+        <w:spacing w:after="159"/>
+      </w:pPr>
+    </w:p>
+    <w:p>
+      <w:pPr>
         <w:spacing w:after="0" w:line="259" w:lineRule="auto"/>
         <w:ind w:left="0" w:firstLine="0"/>
       </w:pPr>
@@ -369,6 +405,7 @@
         <w:spacing w:after="159"/>
         <w:rPr>
           <w:color w:val="C45911" w:themeColor="accent2" w:themeShade="BF"/>
+          <w:u w:val="single"/>
         </w:rPr>
       </w:pPr>
       <w:r>
@@ -431,6 +468,20 @@
         </w:rPr>
         <w:t>, Apache Http Server</w:t>
       </w:r>
+      <w:r>
+        <w:rPr>
+          <w:color w:val="C45911" w:themeColor="accent2" w:themeShade="BF"/>
+        </w:rPr>
+        <w:t xml:space="preserve">, </w:t>
+      </w:r>
+      <w:proofErr w:type="spellStart"/>
+      <w:r>
+        <w:rPr>
+          <w:color w:val="C45911" w:themeColor="accent2" w:themeShade="BF"/>
+        </w:rPr>
+        <w:t>SQLYog</w:t>
+      </w:r>
+      <w:proofErr w:type="spellEnd"/>
     </w:p>
     <w:p>
       <w:pPr>
@@ -445,7 +496,15 @@
           <w:bCs/>
           <w:color w:val="C45911" w:themeColor="accent2" w:themeShade="BF"/>
         </w:rPr>
-        <w:t>Gestor de Base de Datos:</w:t>
+        <w:t>Motor</w:t>
+      </w:r>
+      <w:r>
+        <w:rPr>
+          <w:b/>
+          <w:bCs/>
+          <w:color w:val="C45911" w:themeColor="accent2" w:themeShade="BF"/>
+        </w:rPr>
+        <w:t xml:space="preserve"> de Base de Datos:</w:t>
       </w:r>
       <w:r>
         <w:rPr>

</xml_diff>